<commit_message>
updates to page content
</commit_message>
<xml_diff>
--- a/_info/WebContentPage_master_prod.docx
+++ b/_info/WebContentPage_master_prod.docx
@@ -713,7 +713,7 @@
                 <w:sz w:val="21"/>
                 <w:szCs w:val="21"/>
               </w:rPr>
-              <w:t>Deep clean, meet deep moisture</w:t>
+              <w:t>Our Most Hydrating Cleanse Yet</w:t>
             </w:r>
           </w:p>
           <w:p>
@@ -738,7 +738,23 @@
                 <w:sz w:val="21"/>
                 <w:szCs w:val="21"/>
               </w:rPr>
-              <w:t>Olive Concentrated Cleansing Oil, our most hydrating cleansing oil, nourishes with antioxidant-rich organic olive oil and vitamin E.</w:t>
+              <w:t>Oliv</w:t>
+            </w:r>
+            <w:r>
+              <w:rPr>
+                <w:rFonts w:asciiTheme="majorHAnsi" w:hAnsiTheme="majorHAnsi" w:cstheme="majorHAnsi"/>
+                <w:sz w:val="21"/>
+                <w:szCs w:val="21"/>
+              </w:rPr>
+              <w:t xml:space="preserve">e Concentrated Cleansing Oil </w:t>
+            </w:r>
+            <w:r>
+              <w:rPr>
+                <w:rFonts w:asciiTheme="majorHAnsi" w:hAnsiTheme="majorHAnsi" w:cstheme="majorHAnsi"/>
+                <w:sz w:val="21"/>
+                <w:szCs w:val="21"/>
+              </w:rPr>
+              <w:t>nourishes with antioxidant-rich organic olive oil and vitamin E.</w:t>
             </w:r>
           </w:p>
           <w:p>
@@ -938,147 +954,100 @@
                 <w:szCs w:val="21"/>
               </w:rPr>
             </w:pPr>
+            <w:r>
+              <w:rPr>
+                <w:rFonts w:asciiTheme="majorHAnsi" w:hAnsiTheme="majorHAnsi" w:cstheme="majorHAnsi"/>
+                <w:bCs/>
+                <w:sz w:val="21"/>
+                <w:szCs w:val="21"/>
+              </w:rPr>
+              <w:t>Sensory opulenc</w:t>
+            </w:r>
+            <w:r>
+              <w:rPr>
+                <w:rFonts w:asciiTheme="majorHAnsi" w:hAnsiTheme="majorHAnsi" w:cstheme="majorHAnsi"/>
+                <w:bCs/>
+                <w:sz w:val="21"/>
+                <w:szCs w:val="21"/>
+              </w:rPr>
+              <w:t>e</w:t>
+            </w:r>
+          </w:p>
+          <w:p>
+            <w:pPr>
+              <w:rPr>
+                <w:rFonts w:asciiTheme="majorHAnsi" w:hAnsiTheme="majorHAnsi" w:cstheme="majorHAnsi"/>
+                <w:sz w:val="21"/>
+                <w:szCs w:val="21"/>
+              </w:rPr>
+            </w:pPr>
+            <w:r>
+              <w:rPr>
+                <w:rFonts w:asciiTheme="majorHAnsi" w:hAnsiTheme="majorHAnsi" w:cstheme="majorHAnsi"/>
+                <w:sz w:val="21"/>
+                <w:szCs w:val="21"/>
+              </w:rPr>
+              <w:t>Olive Concentrated Cleansing Oi</w:t>
+            </w:r>
+            <w:r>
+              <w:rPr>
+                <w:rFonts w:asciiTheme="majorHAnsi" w:hAnsiTheme="majorHAnsi" w:cstheme="majorHAnsi"/>
+                <w:sz w:val="21"/>
+                <w:szCs w:val="21"/>
+              </w:rPr>
+              <w:t xml:space="preserve">l </w:t>
+            </w:r>
+            <w:r>
+              <w:rPr>
+                <w:rFonts w:asciiTheme="majorHAnsi" w:hAnsiTheme="majorHAnsi" w:cstheme="majorHAnsi"/>
+                <w:sz w:val="21"/>
+                <w:szCs w:val="21"/>
+              </w:rPr>
+              <w:t>merges</w:t>
+            </w:r>
+            <w:r>
+              <w:rPr>
+                <w:rFonts w:asciiTheme="majorHAnsi" w:hAnsiTheme="majorHAnsi" w:cstheme="majorHAnsi"/>
+                <w:sz w:val="21"/>
+                <w:szCs w:val="21"/>
+              </w:rPr>
+              <w:t xml:space="preserve"> </w:t>
+            </w:r>
+            <w:r>
+              <w:rPr>
+                <w:rFonts w:asciiTheme="majorHAnsi" w:hAnsiTheme="majorHAnsi" w:cstheme="majorHAnsi"/>
+                <w:sz w:val="21"/>
+                <w:szCs w:val="21"/>
+              </w:rPr>
+              <w:t xml:space="preserve">innovative Japanese formulation with potent botanicals </w:t>
+            </w:r>
+            <w:r>
+              <w:rPr>
+                <w:rFonts w:asciiTheme="majorHAnsi" w:hAnsiTheme="majorHAnsi" w:cstheme="majorHAnsi"/>
+                <w:sz w:val="21"/>
+                <w:szCs w:val="21"/>
+              </w:rPr>
+              <w:t xml:space="preserve">in a rich, luxurious facial cleanser that </w:t>
+            </w:r>
             <w:bookmarkStart w:id="0" w:name="_GoBack"/>
-            <w:r>
-              <w:rPr>
-                <w:rFonts w:asciiTheme="majorHAnsi" w:hAnsiTheme="majorHAnsi" w:cstheme="majorHAnsi"/>
-                <w:bCs/>
-                <w:sz w:val="21"/>
-                <w:szCs w:val="21"/>
-              </w:rPr>
-              <w:t>Sensory opulence</w:t>
-            </w:r>
-          </w:p>
-          <w:p>
-            <w:pPr>
-              <w:rPr>
-                <w:rFonts w:asciiTheme="majorHAnsi" w:hAnsiTheme="majorHAnsi" w:cstheme="majorHAnsi"/>
-                <w:lang w:eastAsia="en-US"/>
-              </w:rPr>
-            </w:pPr>
-            <w:r>
-              <w:rPr>
-                <w:rFonts w:asciiTheme="majorHAnsi" w:hAnsiTheme="majorHAnsi" w:cstheme="majorHAnsi"/>
-                <w:sz w:val="21"/>
-                <w:szCs w:val="21"/>
-              </w:rPr>
-              <w:t>Rich, luxurious Olive Concentrated Cleansing Oi</w:t>
-            </w:r>
-            <w:r>
-              <w:rPr>
-                <w:rFonts w:asciiTheme="majorHAnsi" w:hAnsiTheme="majorHAnsi" w:cstheme="majorHAnsi"/>
-                <w:sz w:val="21"/>
-                <w:szCs w:val="21"/>
-              </w:rPr>
-              <w:t xml:space="preserve">l removes all traces of makeup and </w:t>
-            </w:r>
-            <w:r>
-              <w:rPr>
-                <w:rFonts w:asciiTheme="majorHAnsi" w:hAnsiTheme="majorHAnsi" w:cstheme="majorHAnsi"/>
-                <w:sz w:val="21"/>
-                <w:szCs w:val="21"/>
-              </w:rPr>
-              <w:t>dissol</w:t>
-            </w:r>
-            <w:r>
-              <w:rPr>
-                <w:rFonts w:asciiTheme="majorHAnsi" w:hAnsiTheme="majorHAnsi" w:cstheme="majorHAnsi"/>
-                <w:sz w:val="21"/>
-                <w:szCs w:val="21"/>
-              </w:rPr>
-              <w:t>ves impurities</w:t>
-            </w:r>
-            <w:r>
-              <w:rPr>
-                <w:rFonts w:asciiTheme="majorHAnsi" w:hAnsiTheme="majorHAnsi" w:cstheme="majorHAnsi"/>
-                <w:sz w:val="21"/>
-                <w:szCs w:val="21"/>
-              </w:rPr>
-              <w:t>—all without upsetting your skin's pH balance and with no oily residue. Its delicate, all-natural fragrance comes from olive oil, its most abundant ingredient</w:t>
-            </w:r>
-            <w:r>
-              <w:rPr>
-                <w:rFonts w:asciiTheme="majorHAnsi" w:hAnsiTheme="majorHAnsi" w:cstheme="majorHAnsi"/>
-                <w:sz w:val="21"/>
-                <w:szCs w:val="21"/>
-              </w:rPr>
-              <w:t>.</w:t>
-            </w:r>
-          </w:p>
-          <w:bookmarkEnd w:id="0"/>
-          <w:p>
-            <w:pPr>
-              <w:rPr>
-                <w:rFonts w:asciiTheme="majorHAnsi" w:hAnsiTheme="majorHAnsi" w:cstheme="majorHAnsi"/>
-                <w:bCs/>
-                <w:sz w:val="21"/>
-                <w:szCs w:val="21"/>
-              </w:rPr>
-            </w:pPr>
-          </w:p>
-          <w:p>
-            <w:pPr>
-              <w:rPr>
-                <w:rFonts w:asciiTheme="majorHAnsi" w:hAnsiTheme="majorHAnsi" w:cstheme="majorHAnsi"/>
-                <w:bCs/>
-                <w:sz w:val="21"/>
-                <w:szCs w:val="21"/>
-              </w:rPr>
-            </w:pPr>
-            <w:r>
-              <w:rPr>
-                <w:rFonts w:asciiTheme="majorHAnsi" w:hAnsiTheme="majorHAnsi" w:cstheme="majorHAnsi"/>
-                <w:bCs/>
-                <w:sz w:val="21"/>
-                <w:szCs w:val="21"/>
-              </w:rPr>
-              <w:t>Plant power</w:t>
-            </w:r>
-          </w:p>
-          <w:p>
-            <w:pPr>
-              <w:rPr>
-                <w:rFonts w:asciiTheme="majorHAnsi" w:hAnsiTheme="majorHAnsi" w:cstheme="majorHAnsi"/>
-                <w:sz w:val="21"/>
-                <w:szCs w:val="21"/>
-              </w:rPr>
-            </w:pPr>
-            <w:r>
-              <w:rPr>
-                <w:rFonts w:asciiTheme="majorHAnsi" w:hAnsiTheme="majorHAnsi" w:cstheme="majorHAnsi"/>
-                <w:bCs/>
-                <w:sz w:val="21"/>
-                <w:szCs w:val="21"/>
-              </w:rPr>
-              <w:t xml:space="preserve">Olive oil maintains the skin's moisture barrier and helps protect and condition skin without clogging pores. </w:t>
-            </w:r>
-            <w:r>
-              <w:rPr>
-                <w:rFonts w:asciiTheme="majorHAnsi" w:hAnsiTheme="majorHAnsi" w:cstheme="majorHAnsi"/>
-                <w:bCs/>
-                <w:sz w:val="21"/>
-                <w:szCs w:val="21"/>
-              </w:rPr>
-              <w:t>N</w:t>
-            </w:r>
-            <w:r>
-              <w:rPr>
-                <w:rFonts w:asciiTheme="majorHAnsi" w:hAnsiTheme="majorHAnsi" w:cstheme="majorHAnsi"/>
-                <w:color w:val="232528"/>
-                <w:sz w:val="21"/>
-                <w:szCs w:val="21"/>
-              </w:rPr>
-              <w:t>aturally occurring antioxidants help defy the signs of aging</w:t>
-            </w:r>
-            <w:r>
-              <w:rPr>
-                <w:rFonts w:asciiTheme="majorHAnsi" w:hAnsiTheme="majorHAnsi" w:cstheme="majorHAnsi"/>
-                <w:bCs/>
-                <w:sz w:val="21"/>
-                <w:szCs w:val="21"/>
-              </w:rPr>
-              <w:t xml:space="preserve"> by fighting free-radical damage in surface skin cells.</w:t>
-            </w:r>
+            <w:bookmarkEnd w:id="0"/>
+            <w:r>
+              <w:rPr>
+                <w:rFonts w:asciiTheme="majorHAnsi" w:hAnsiTheme="majorHAnsi" w:cstheme="majorHAnsi"/>
+                <w:sz w:val="21"/>
+                <w:szCs w:val="21"/>
+              </w:rPr>
+              <w:t>dissolves impurities while nourishing and protecting your skin.</w:t>
+            </w:r>
+          </w:p>
+          <w:p>
+            <w:pPr>
+              <w:rPr>
+                <w:rFonts w:asciiTheme="majorHAnsi" w:hAnsiTheme="majorHAnsi" w:cstheme="majorHAnsi"/>
+                <w:sz w:val="21"/>
+                <w:szCs w:val="21"/>
+              </w:rPr>
+            </w:pPr>
           </w:p>
         </w:tc>
       </w:tr>
@@ -1680,7 +1649,6 @@
                 <w:sz w:val="16"/>
                 <w:szCs w:val="18"/>
               </w:rPr>
-              <w:lastRenderedPageBreak/>
               <w:t>REGIMEN</w:t>
             </w:r>
           </w:p>
@@ -1779,6 +1747,14 @@
                 <w:szCs w:val="21"/>
               </w:rPr>
               <w:br/>
+            </w:r>
+            <w:r>
+              <w:rPr>
+                <w:rFonts w:asciiTheme="majorHAnsi" w:hAnsiTheme="majorHAnsi" w:cstheme="majorHAnsi"/>
+                <w:sz w:val="21"/>
+                <w:szCs w:val="21"/>
+              </w:rPr>
+              <w:lastRenderedPageBreak/>
               <w:t>2</w:t>
             </w:r>
             <w:r>
@@ -2050,6 +2026,7 @@
                 <w:sz w:val="16"/>
                 <w:szCs w:val="18"/>
               </w:rPr>
+              <w:lastRenderedPageBreak/>
               <w:t>REGIMEN CTA</w:t>
             </w:r>
           </w:p>
@@ -2400,88 +2377,88 @@
                 <w:sz w:val="21"/>
                 <w:szCs w:val="21"/>
               </w:rPr>
+              <w:t>“OMG… How can DHC improve a classic? They did.</w:t>
+            </w:r>
+          </w:p>
+          <w:p>
+            <w:pPr>
+              <w:outlineLvl w:val="3"/>
+              <w:rPr>
+                <w:rFonts w:asciiTheme="majorHAnsi" w:hAnsiTheme="majorHAnsi" w:cstheme="majorHAnsi"/>
+                <w:sz w:val="21"/>
+                <w:szCs w:val="21"/>
+              </w:rPr>
+            </w:pPr>
+            <w:r>
+              <w:rPr>
+                <w:rFonts w:asciiTheme="majorHAnsi" w:hAnsiTheme="majorHAnsi" w:cstheme="majorHAnsi"/>
+                <w:sz w:val="21"/>
+                <w:szCs w:val="21"/>
+              </w:rPr>
+              <w:t>The best product. The concentrated oil is AMAZING!”</w:t>
+            </w:r>
+          </w:p>
+          <w:p>
+            <w:pPr>
+              <w:outlineLvl w:val="3"/>
+              <w:rPr>
+                <w:rFonts w:asciiTheme="majorHAnsi" w:hAnsiTheme="majorHAnsi" w:cstheme="majorHAnsi"/>
+                <w:sz w:val="21"/>
+                <w:szCs w:val="21"/>
+              </w:rPr>
+            </w:pPr>
+            <w:r>
+              <w:rPr>
+                <w:rFonts w:asciiTheme="majorHAnsi" w:hAnsiTheme="majorHAnsi" w:cstheme="majorHAnsi"/>
+                <w:sz w:val="21"/>
+                <w:szCs w:val="21"/>
+              </w:rPr>
+              <w:t>Honey West, Dallas, TX</w:t>
+            </w:r>
+          </w:p>
+          <w:p>
+            <w:pPr>
+              <w:outlineLvl w:val="3"/>
+              <w:rPr>
+                <w:rFonts w:asciiTheme="majorHAnsi" w:hAnsiTheme="majorHAnsi" w:cstheme="majorHAnsi"/>
+                <w:sz w:val="21"/>
+                <w:szCs w:val="21"/>
+              </w:rPr>
+            </w:pPr>
+          </w:p>
+          <w:p>
+            <w:pPr>
+              <w:outlineLvl w:val="3"/>
+              <w:rPr>
+                <w:rFonts w:asciiTheme="majorHAnsi" w:hAnsiTheme="majorHAnsi" w:cstheme="majorHAnsi"/>
+                <w:sz w:val="21"/>
+                <w:szCs w:val="21"/>
+              </w:rPr>
+            </w:pPr>
+            <w:r>
+              <w:rPr>
+                <w:rFonts w:asciiTheme="majorHAnsi" w:hAnsiTheme="majorHAnsi" w:cstheme="majorHAnsi"/>
+                <w:sz w:val="21"/>
+                <w:szCs w:val="21"/>
+              </w:rPr>
+              <w:t>“Perfect solution</w:t>
+            </w:r>
+          </w:p>
+          <w:p>
+            <w:pPr>
+              <w:rPr>
+                <w:rFonts w:asciiTheme="majorHAnsi" w:hAnsiTheme="majorHAnsi" w:cstheme="majorHAnsi"/>
+                <w:sz w:val="21"/>
+                <w:szCs w:val="21"/>
+              </w:rPr>
+            </w:pPr>
+            <w:r>
+              <w:rPr>
+                <w:rFonts w:asciiTheme="majorHAnsi" w:hAnsiTheme="majorHAnsi" w:cstheme="majorHAnsi"/>
+                <w:sz w:val="21"/>
+                <w:szCs w:val="21"/>
+              </w:rPr>
               <w:lastRenderedPageBreak/>
-              <w:t>“OMG… How can DHC improve a classic? They did.</w:t>
-            </w:r>
-          </w:p>
-          <w:p>
-            <w:pPr>
-              <w:outlineLvl w:val="3"/>
-              <w:rPr>
-                <w:rFonts w:asciiTheme="majorHAnsi" w:hAnsiTheme="majorHAnsi" w:cstheme="majorHAnsi"/>
-                <w:sz w:val="21"/>
-                <w:szCs w:val="21"/>
-              </w:rPr>
-            </w:pPr>
-            <w:r>
-              <w:rPr>
-                <w:rFonts w:asciiTheme="majorHAnsi" w:hAnsiTheme="majorHAnsi" w:cstheme="majorHAnsi"/>
-                <w:sz w:val="21"/>
-                <w:szCs w:val="21"/>
-              </w:rPr>
-              <w:t>The best product. The concentrated oil is AMAZING!”</w:t>
-            </w:r>
-          </w:p>
-          <w:p>
-            <w:pPr>
-              <w:outlineLvl w:val="3"/>
-              <w:rPr>
-                <w:rFonts w:asciiTheme="majorHAnsi" w:hAnsiTheme="majorHAnsi" w:cstheme="majorHAnsi"/>
-                <w:sz w:val="21"/>
-                <w:szCs w:val="21"/>
-              </w:rPr>
-            </w:pPr>
-            <w:r>
-              <w:rPr>
-                <w:rFonts w:asciiTheme="majorHAnsi" w:hAnsiTheme="majorHAnsi" w:cstheme="majorHAnsi"/>
-                <w:sz w:val="21"/>
-                <w:szCs w:val="21"/>
-              </w:rPr>
-              <w:t>Honey West, Dallas, TX</w:t>
-            </w:r>
-          </w:p>
-          <w:p>
-            <w:pPr>
-              <w:outlineLvl w:val="3"/>
-              <w:rPr>
-                <w:rFonts w:asciiTheme="majorHAnsi" w:hAnsiTheme="majorHAnsi" w:cstheme="majorHAnsi"/>
-                <w:sz w:val="21"/>
-                <w:szCs w:val="21"/>
-              </w:rPr>
-            </w:pPr>
-          </w:p>
-          <w:p>
-            <w:pPr>
-              <w:outlineLvl w:val="3"/>
-              <w:rPr>
-                <w:rFonts w:asciiTheme="majorHAnsi" w:hAnsiTheme="majorHAnsi" w:cstheme="majorHAnsi"/>
-                <w:sz w:val="21"/>
-                <w:szCs w:val="21"/>
-              </w:rPr>
-            </w:pPr>
-            <w:r>
-              <w:rPr>
-                <w:rFonts w:asciiTheme="majorHAnsi" w:hAnsiTheme="majorHAnsi" w:cstheme="majorHAnsi"/>
-                <w:sz w:val="21"/>
-                <w:szCs w:val="21"/>
-              </w:rPr>
-              <w:t>“Perfect solution</w:t>
-            </w:r>
-          </w:p>
-          <w:p>
-            <w:pPr>
-              <w:rPr>
-                <w:rFonts w:asciiTheme="majorHAnsi" w:hAnsiTheme="majorHAnsi" w:cstheme="majorHAnsi"/>
-                <w:sz w:val="21"/>
-                <w:szCs w:val="21"/>
-              </w:rPr>
-            </w:pPr>
-            <w:r>
-              <w:rPr>
-                <w:rFonts w:asciiTheme="majorHAnsi" w:hAnsiTheme="majorHAnsi" w:cstheme="majorHAnsi"/>
-                <w:sz w:val="21"/>
-                <w:szCs w:val="21"/>
-              </w:rPr>
               <w:t>I have very dry, very sensitive skin, and live in a very dry climate. I have struggled to find a solution for cleansing my skin. I really love this product.”</w:t>
             </w:r>
           </w:p>
@@ -2700,15 +2677,7 @@
                 <w:sz w:val="21"/>
                 <w:szCs w:val="21"/>
               </w:rPr>
-              <w:t>Our most hydrating cleansing regimen pairs Olive Concentrated Cleansing Oil with Olive Soap to rejuvenate and soften</w:t>
-            </w:r>
-            <w:r>
-              <w:rPr>
-                <w:rFonts w:asciiTheme="majorHAnsi" w:hAnsiTheme="majorHAnsi" w:cstheme="majorHAnsi"/>
-                <w:sz w:val="21"/>
-                <w:szCs w:val="21"/>
-              </w:rPr>
-              <w:t>.</w:t>
+              <w:t>Our most hydrating cleansing regimen pairs Olive Concentrated Cleansing Oil with Olive Soap to rejuvenate and soften.</w:t>
             </w:r>
           </w:p>
           <w:p>
@@ -5777,7 +5746,7 @@
 </file>
 
 <file path=customXml/itemProps1.xml><?xml version="1.0" encoding="utf-8"?>
-<ds:datastoreItem xmlns:ds="http://schemas.openxmlformats.org/officeDocument/2006/customXml" ds:itemID="{343F9566-5F9D-0440-B4B9-59517FDF1F61}">
+<ds:datastoreItem xmlns:ds="http://schemas.openxmlformats.org/officeDocument/2006/customXml" ds:itemID="{3E7085A6-9DAD-0042-8058-B2D008102A5F}">
   <ds:schemaRefs>
     <ds:schemaRef ds:uri="http://schemas.openxmlformats.org/officeDocument/2006/bibliography"/>
   </ds:schemaRefs>

</xml_diff>